<commit_message>
Socket and WebRequest example
</commit_message>
<xml_diff>
--- a/Query A8.docx
+++ b/Query A8.docx
@@ -410,7 +410,23 @@
           <w:sz w:val="20"/>
           <w:szCs w:val="20"/>
         </w:rPr>
-        <w:t xml:space="preserve"> -D headers –H </w:t>
+        <w:t xml:space="preserve"> -D headers </w:t>
+      </w:r>
+      <w:r>
+        <w:rPr>
+          <w:rFonts w:ascii="Consolas" w:hAnsi="Consolas" w:cs="Consolas"/>
+          <w:sz w:val="20"/>
+          <w:szCs w:val="20"/>
+        </w:rPr>
+        <w:t>-</w:t>
+      </w:r>
+      <w:r>
+        <w:rPr>
+          <w:rFonts w:ascii="Consolas" w:hAnsi="Consolas" w:cs="Consolas"/>
+          <w:sz w:val="20"/>
+          <w:szCs w:val="20"/>
+        </w:rPr>
+        <w:t xml:space="preserve">H </w:t>
       </w:r>
       <w:r>
         <w:rPr>

</xml_diff>